<commit_message>
meta-analysis draft for review
</commit_message>
<xml_diff>
--- a/POLE_tmp/Meta-Analysis/meta_analyses.docx
+++ b/POLE_tmp/Meta-Analysis/meta_analyses.docx
@@ -70,38 +70,6 @@
     </w:p>
     <w:p>
       <w:pPr>
-        <w:pStyle w:val="SourceCode"/>
-      </w:pPr>
-      <w:r>
-        <w:rPr>
-          <w:rStyle w:val="KeywordTok"/>
-        </w:rPr>
-        <w:t xml:space="preserve">library</w:t>
-      </w:r>
-      <w:r>
-        <w:rPr>
-          <w:rStyle w:val="NormalTok"/>
-        </w:rPr>
-        <w:t xml:space="preserve">(biostatUtil)</w:t>
-      </w:r>
-      <w:r>
-        <w:br w:type="textWrapping"/>
-      </w:r>
-      <w:r>
-        <w:rPr>
-          <w:rStyle w:val="KeywordTok"/>
-        </w:rPr>
-        <w:t xml:space="preserve">library</w:t>
-      </w:r>
-      <w:r>
-        <w:rPr>
-          <w:rStyle w:val="NormalTok"/>
-        </w:rPr>
-        <w:t xml:space="preserve">(meta)</w:t>
-      </w:r>
-    </w:p>
-    <w:p>
-      <w:pPr>
         <w:pStyle w:val="Heading1"/>
       </w:pPr>
       <w:bookmarkStart w:id="21" w:name="hazard-ratios"/>
@@ -126,6 +94,11 @@
       </w:r>
     </w:p>
     <w:p>
+      <w:r>
+        <w:t xml:space="preserve">Hazard ratios from Meng et. al were calculated from clinical data provided to us. Covariates included were age at surgery, whether they had any chemotherapy or radiation therapy, and stage.</w:t>
+      </w:r>
+    </w:p>
+    <w:p>
       <w:pPr>
         <w:pStyle w:val="Heading2"/>
       </w:pPr>
@@ -144,7 +117,7 @@
       <w:r>
         <w:drawing>
           <wp:inline>
-            <wp:extent cx="5440680" cy="4352544"/>
+            <wp:extent cx="5440680" cy="2560320"/>
             <wp:effectExtent b="0" l="0" r="0" t="0"/>
             <wp:docPr descr="" id="1" name="Picture"/>
             <a:graphic>
@@ -165,7 +138,7 @@
                   <pic:spPr bwMode="auto">
                     <a:xfrm>
                       <a:off x="0" y="0"/>
-                      <a:ext cx="5440680" cy="4352544"/>
+                      <a:ext cx="5440680" cy="2560320"/>
                     </a:xfrm>
                     <a:prstGeom prst="rect">
                       <a:avLst/>
@@ -185,6 +158,11 @@
       </w:r>
     </w:p>
     <w:p>
+      <w:r>
+        <w:t xml:space="preserve">From the forest plot, we see that the overall hazard reatio is 0.295269, and is significant at the 5% level.</w:t>
+      </w:r>
+    </w:p>
+    <w:p>
       <w:pPr>
         <w:pStyle w:val="Heading2"/>
       </w:pPr>
@@ -198,7 +176,7 @@
       <w:r>
         <w:drawing>
           <wp:inline>
-            <wp:extent cx="5440680" cy="4352544"/>
+            <wp:extent cx="5440680" cy="2560320"/>
             <wp:effectExtent b="0" l="0" r="0" t="0"/>
             <wp:docPr descr="" id="1" name="Picture"/>
             <a:graphic>
@@ -219,7 +197,7 @@
                   <pic:spPr bwMode="auto">
                     <a:xfrm>
                       <a:off x="0" y="0"/>
-                      <a:ext cx="5440680" cy="4352544"/>
+                      <a:ext cx="5440680" cy="2560320"/>
                     </a:xfrm>
                     <a:prstGeom prst="rect">
                       <a:avLst/>
@@ -239,6 +217,26 @@
       </w:r>
     </w:p>
     <w:p>
+      <w:r>
+        <w:t xml:space="preserve">From the forest plot, we see that overall hazard ratio is 0.3348975, and is</w:t>
+      </w:r>
+      <w:r>
+        <w:t xml:space="preserve"> </w:t>
+      </w:r>
+      <w:r>
+        <w:rPr>
+          <w:i/>
+        </w:rPr>
+        <w:t xml:space="preserve">barely</w:t>
+      </w:r>
+      <w:r>
+        <w:t xml:space="preserve"> </w:t>
+      </w:r>
+      <w:r>
+        <w:t xml:space="preserve">significant at 5% level.</w:t>
+      </w:r>
+    </w:p>
+    <w:p>
       <w:pPr>
         <w:pStyle w:val="Heading2"/>
       </w:pPr>
@@ -252,7 +250,7 @@
       <w:r>
         <w:drawing>
           <wp:inline>
-            <wp:extent cx="5440680" cy="4352544"/>
+            <wp:extent cx="5440680" cy="2560320"/>
             <wp:effectExtent b="0" l="0" r="0" t="0"/>
             <wp:docPr descr="" id="1" name="Picture"/>
             <a:graphic>
@@ -273,7 +271,7 @@
                   <pic:spPr bwMode="auto">
                     <a:xfrm>
                       <a:off x="0" y="0"/>
-                      <a:ext cx="5440680" cy="4352544"/>
+                      <a:ext cx="5440680" cy="2560320"/>
                     </a:xfrm>
                     <a:prstGeom prst="rect">
                       <a:avLst/>
@@ -293,6 +291,17 @@
       </w:r>
     </w:p>
     <w:p>
+      <w:r>
+        <w:t xml:space="preserve">From the forest plot, we see that the overall hazard ratio is 0.8963225, but is not significant at 5% level.</w:t>
+      </w:r>
+    </w:p>
+    <w:p>
+      <w:r>
+        <w:t xml:space="preserve">In general, the reassuring take-home message is that for all 3 survival outcomes, POLE mutation has a protective effect.</w:t>
+      </w:r>
+    </w:p>
+    <w:p/>
+    <w:p>
       <w:pPr>
         <w:pStyle w:val="Heading1"/>
       </w:pPr>
@@ -316,7 +325,7 @@
       <w:r>
         <w:drawing>
           <wp:inline>
-            <wp:extent cx="5440680" cy="4352544"/>
+            <wp:extent cx="5440680" cy="2560320"/>
             <wp:effectExtent b="0" l="0" r="0" t="0"/>
             <wp:docPr descr="" id="1" name="Picture"/>
             <a:graphic>
@@ -337,7 +346,7 @@
                   <pic:spPr bwMode="auto">
                     <a:xfrm>
                       <a:off x="0" y="0"/>
-                      <a:ext cx="5440680" cy="4352544"/>
+                      <a:ext cx="5440680" cy="2560320"/>
                     </a:xfrm>
                     <a:prstGeom prst="rect">
                       <a:avLst/>
@@ -354,6 +363,11 @@
             </a:graphic>
           </wp:inline>
         </w:drawing>
+      </w:r>
+    </w:p>
+    <w:p>
+      <w:r>
+        <w:t xml:space="preserve">Five-year survival is quite high for POLE mutations at 0.9571712.</w:t>
       </w:r>
     </w:p>
     <w:sectPr/>
@@ -449,7 +463,7 @@
     </w:lvl>
   </w:abstractNum>
   <w:abstractNum w:abstractNumId="990">
-    <w:nsid w:val="9b9b227b"/>
+    <w:nsid w:val="a6b3b275"/>
     <w:multiLevelType w:val="multilevel"/>
     <w:lvl w:ilvl="0">
       <w:numFmt w:val="bullet"/>

</xml_diff>

<commit_message>
meta-analysis report second draft after Aline comments
</commit_message>
<xml_diff>
--- a/POLE_tmp/Meta-Analysis/meta_analyses.docx
+++ b/POLE_tmp/Meta-Analysis/meta_analyses.docx
@@ -97,12 +97,189 @@
         <w:t xml:space="preserve"> </w:t>
       </w:r>
       <w:r>
-        <w:t xml:space="preserve">(POLE) proofreading mutations on the survival outcome of patients diagnosed with endometrial cancer. Other studies have shown that POLE mutations have a protective effect on survival compared to POLE wild types. To confirm this hypothesis, we conducted a series of meta-analyses. A meta-analysis aggregates summary measures from different studies and arrives at an overall summary measure. The purpose is to obtain an overall summary measure that accounts for the common patterns and differences between the studies. Furthermore, combining studies allows us to achieve greater power, as most studies suffer from a small sample size and a lack of rare events in survival analysis. In our meta-analysis, we performed meta-analysis on hazard ratios and survival rates.</w:t>
-      </w:r>
-    </w:p>
-    <w:p>
-      <w:r>
-        <w:t xml:space="preserve">The publications we considered are by Church, Billingsley, Meng, TCGA, Leuven, Basel/Zurich, and Stelloo. In addition, we also included data from our own VGH cohort, ending at 8 different studies. The cohorts all originated from North America and Europe, and were followed as early as 1990 until 2015. Median follow-up time differed substantially, ranging from 28.6 to 159.6 months. Sample size was also very different. An excel spreadsheet outlining more details on the cohorts is attached.</w:t>
+        <w:t xml:space="preserve">(</w:t>
+      </w:r>
+      <w:r>
+        <w:rPr>
+          <w:i/>
+        </w:rPr>
+        <w:t xml:space="preserve">POLE</w:t>
+      </w:r>
+      <w:r>
+        <w:t xml:space="preserve">) proofreading mutations on the survival outcome of patients diagnosed with endometrial cancer. Many studies have shown that</w:t>
+      </w:r>
+      <w:r>
+        <w:t xml:space="preserve"> </w:t>
+      </w:r>
+      <w:r>
+        <w:rPr>
+          <w:i/>
+        </w:rPr>
+        <w:t xml:space="preserve">POLE</w:t>
+      </w:r>
+      <w:r>
+        <w:t xml:space="preserve"> </w:t>
+      </w:r>
+      <w:r>
+        <w:t xml:space="preserve">mutations have a protective effect on survival compared to</w:t>
+      </w:r>
+      <w:r>
+        <w:t xml:space="preserve"> </w:t>
+      </w:r>
+      <w:r>
+        <w:rPr>
+          <w:i/>
+        </w:rPr>
+        <w:t xml:space="preserve">POLE</w:t>
+      </w:r>
+      <w:r>
+        <w:t xml:space="preserve"> </w:t>
+      </w:r>
+      <w:r>
+        <w:t xml:space="preserve">wild types. Because</w:t>
+      </w:r>
+      <w:r>
+        <w:t xml:space="preserve"> </w:t>
+      </w:r>
+      <w:r>
+        <w:rPr>
+          <w:i/>
+        </w:rPr>
+        <w:t xml:space="preserve">POLE</w:t>
+      </w:r>
+      <w:r>
+        <w:t xml:space="preserve"> </w:t>
+      </w:r>
+      <w:r>
+        <w:t xml:space="preserve">is only mutated in 8-10% of the cases, individual studies all lack power to measure the prognostic effect of</w:t>
+      </w:r>
+      <w:r>
+        <w:t xml:space="preserve"> </w:t>
+      </w:r>
+      <w:r>
+        <w:rPr>
+          <w:i/>
+        </w:rPr>
+        <w:t xml:space="preserve">POLE</w:t>
+      </w:r>
+      <w:r>
+        <w:t xml:space="preserve"> </w:t>
+      </w:r>
+      <w:r>
+        <w:t xml:space="preserve">as a biomarker. Furthermore, the issue of power is exacerbated by the fact that very few patients with the</w:t>
+      </w:r>
+      <w:r>
+        <w:t xml:space="preserve"> </w:t>
+      </w:r>
+      <w:r>
+        <w:rPr>
+          <w:i/>
+        </w:rPr>
+        <w:t xml:space="preserve">POLE</w:t>
+      </w:r>
+      <w:r>
+        <w:t xml:space="preserve"> </w:t>
+      </w:r>
+      <w:r>
+        <w:t xml:space="preserve">mutation have events. To address this issue, we conduct a series of meta-analyses to measure the aggregate effect from the different studies and arrive at an overall summary measure. The purpose is to consider the patterns across the different studies and arrive at a measure that represents the overall direction and magnitude of the prognostic effect.</w:t>
+      </w:r>
+    </w:p>
+    <w:p>
+      <w:r>
+        <w:t xml:space="preserve">In this study the measures of interest are multivariable hazard ratios and 5-year survival rates.</w:t>
+      </w:r>
+    </w:p>
+    <w:p>
+      <w:r>
+        <w:t xml:space="preserve">We consider the following publications: Church</w:t>
+      </w:r>
+      <w:r>
+        <w:rPr>
+          <w:vertAlign w:val="superscript"/>
+        </w:rPr>
+        <w:t xml:space="preserve">1</w:t>
+      </w:r>
+      <w:r>
+        <w:t xml:space="preserve">, Billingsley</w:t>
+      </w:r>
+      <w:r>
+        <w:rPr>
+          <w:vertAlign w:val="superscript"/>
+        </w:rPr>
+        <w:t xml:space="preserve">2</w:t>
+      </w:r>
+      <w:r>
+        <w:t xml:space="preserve">, Meng</w:t>
+      </w:r>
+      <w:r>
+        <w:rPr>
+          <w:vertAlign w:val="superscript"/>
+        </w:rPr>
+        <w:t xml:space="preserve">3</w:t>
+      </w:r>
+      <w:r>
+        <w:t xml:space="preserve">, TCGA</w:t>
+      </w:r>
+      <w:r>
+        <w:rPr>
+          <w:vertAlign w:val="superscript"/>
+        </w:rPr>
+        <w:t xml:space="preserve">4</w:t>
+      </w:r>
+      <w:r>
+        <w:t xml:space="preserve">, Leuven</w:t>
+      </w:r>
+      <w:r>
+        <w:rPr>
+          <w:vertAlign w:val="superscript"/>
+        </w:rPr>
+        <w:t xml:space="preserve">5</w:t>
+      </w:r>
+      <w:r>
+        <w:t xml:space="preserve">, Basel/Zurich</w:t>
+      </w:r>
+      <w:r>
+        <w:rPr>
+          <w:vertAlign w:val="superscript"/>
+        </w:rPr>
+        <w:t xml:space="preserve">6</w:t>
+      </w:r>
+      <w:r>
+        <w:t xml:space="preserve">, and Stelloo</w:t>
+      </w:r>
+      <w:r>
+        <w:rPr>
+          <w:vertAlign w:val="superscript"/>
+        </w:rPr>
+        <w:t xml:space="preserve">7</w:t>
+      </w:r>
+      <w:r>
+        <w:t xml:space="preserve">. The inclusion criteria is that the studies must have</w:t>
+      </w:r>
+      <w:r>
+        <w:t xml:space="preserve"> </w:t>
+      </w:r>
+      <w:r>
+        <w:rPr>
+          <w:i/>
+        </w:rPr>
+        <w:t xml:space="preserve">POLE</w:t>
+      </w:r>
+      <w:r>
+        <w:t xml:space="preserve"> </w:t>
+      </w:r>
+      <w:r>
+        <w:t xml:space="preserve">mutation as a predictor in a survival model. Studies without either measure of interest are excluded.</w:t>
+      </w:r>
+    </w:p>
+    <w:p>
+      <w:r>
+        <w:t xml:space="preserve">In addition, we also include data from our own VGH cohort.</w:t>
+      </w:r>
+    </w:p>
+    <w:p>
+      <w:r>
+        <w:t xml:space="preserve">In total we have considered a total of 8 different studies from 8 different cohorts. The cohorts all originated from North America and Europe, and were followed as early as 1990 until 2015. Median follow-up time differed substantially, ranging from 2.38 to 13.3 years. Sample size was also very different. An excel spreadsheet outlining more details on the cohorts is attached.</w:t>
       </w:r>
     </w:p>
     <w:p>
@@ -117,12 +294,42 @@
     </w:p>
     <w:p>
       <w:r>
-        <w:t xml:space="preserve">All of the hazard ratios were extracted from available publications or were computed from available data. Where possible, hazard ratios from multivariable models that include POLE mutation status and other predictors were used. Firth's penalized maximum likelihood bias reduction method was needed in the Cox regression analysis when there were zero events in the POLE mutated group.</w:t>
-      </w:r>
-    </w:p>
-    <w:p>
-      <w:r>
-        <w:t xml:space="preserve">The three survival outcomes we will conduct meta-analysis on are recurrence-free survival, disease-specific survival, and overall survival. Each of the meta-analyses will not contain all studies, but only those that reported the specific outcome.</w:t>
+        <w:t xml:space="preserve">All of the hazard ratios were extracted from available publications or were computed from available data. Where possible, hazard ratios from multivariable models that include</w:t>
+      </w:r>
+      <w:r>
+        <w:t xml:space="preserve"> </w:t>
+      </w:r>
+      <w:r>
+        <w:rPr>
+          <w:i/>
+        </w:rPr>
+        <w:t xml:space="preserve">POLE</w:t>
+      </w:r>
+      <w:r>
+        <w:t xml:space="preserve"> </w:t>
+      </w:r>
+      <w:r>
+        <w:t xml:space="preserve">mutation status and other predictors were used. Firth's penalized maximum likelihood bias reduction method was needed in the Cox regression analysis for all studies because of the small number of events in the</w:t>
+      </w:r>
+      <w:r>
+        <w:t xml:space="preserve"> </w:t>
+      </w:r>
+      <w:r>
+        <w:rPr>
+          <w:i/>
+        </w:rPr>
+        <w:t xml:space="preserve">POLE</w:t>
+      </w:r>
+      <w:r>
+        <w:t xml:space="preserve"> </w:t>
+      </w:r>
+      <w:r>
+        <w:t xml:space="preserve">mutated group.</w:t>
+      </w:r>
+    </w:p>
+    <w:p>
+      <w:r>
+        <w:t xml:space="preserve">The three survival outcomes we conduct meta-analysis for are recurrence-free survival, disease-specific survival, and overall survival. Each of the meta-analyses only contains those studies for which the measure is available.</w:t>
       </w:r>
     </w:p>
     <w:p>
@@ -144,7 +351,16 @@
         </w:numPr>
       </w:pPr>
       <w:r>
-        <w:t xml:space="preserve">Billingsley et. al conducted multivariable analysis using age (&gt;= 60), stage (I/II vs. III/IV), grade (1 vs. 2), grade (1 vs. 3), LVSI, deep myometrial invasion (&gt;= 50%), any kind of adjuvant therapy, and BMI (&gt;= 30) as covariates. Since POLE mutation was not significant at 10% level in univariable analysis for progression-free survival, it was not included in the multivariable model. Therefore, the hazard ratio we use in the meta-analysis is from the univariable model with only POLE.</w:t>
+        <w:t xml:space="preserve">Billingsley et. al conducted multivariable analysis using age (&gt;= 60), stage (I/II vs. III/IV), grade (1 vs. 2), grade (1 vs. 3), LVSI, deep myometrial invasion (&gt;= 50%), any kind of adjuvant therapy, and BMI (&gt;= 30) as covariates. Since POLE mutation was not significant at 10% level in univariable analysis for progression-free survival, it was not included in the multivariable model. Therefore, the hazard ratio we use in the meta-analysis is from the univariable model with only</w:t>
+      </w:r>
+      <w:r>
+        <w:t xml:space="preserve"> </w:t>
+      </w:r>
+      <w:r>
+        <w:rPr>
+          <w:i/>
+        </w:rPr>
+        <w:t xml:space="preserve">POLE</w:t>
       </w:r>
     </w:p>
     <w:p>
@@ -155,7 +371,7 @@
         </w:numPr>
       </w:pPr>
       <w:r>
-        <w:t xml:space="preserve">Hazard ratios from Meng et. al were calculated from clinical data provided to us. Covariates included in the Cox model were age at surgery, whether they had any chemotherapy or radiation therapy, and stage.</w:t>
+        <w:t xml:space="preserve">Hazard ratios from Meng et. al were calculated from clinical data provided to us. Covariates included in the Cox model were age at surgery, whether they had any treatment (chemotherapy or radiation therapy), and stage.</w:t>
       </w:r>
     </w:p>
     <w:p>
@@ -166,7 +382,7 @@
         </w:numPr>
       </w:pPr>
       <w:r>
-        <w:t xml:space="preserve">We had access to TCGA data, and like the Meng paper, calculated an overall survival hazard ratio. The Cox model had age, grade, stage, and histological subtype as covariates. Church had already reported the recurrence-free survival hazard ratio.</w:t>
+        <w:t xml:space="preserve">For the TCGA data, we are able to compute an overall survival hazard ratio. The Cox model had age, grade, stage, and histological subtype as covariates. Church had already reported the recurrence-free survival hazard ratio.</w:t>
       </w:r>
     </w:p>
     <w:p>
@@ -188,7 +404,7 @@
         </w:numPr>
       </w:pPr>
       <w:r>
-        <w:t xml:space="preserve">The Stelloo paper did not report any hazard ratios, and was not used for this series of meta-analyses</w:t>
+        <w:t xml:space="preserve">The Stelloo paper did not report any hazard ratios, and was not used in the meta-analysis of hazard ratios</w:t>
       </w:r>
     </w:p>
     <w:p>
@@ -199,17 +415,32 @@
         </w:numPr>
       </w:pPr>
       <w:r>
-        <w:t xml:space="preserve">Our own VGH cohort was the last study considered in the meta-analyses for hazard ratios. The statistics were extracted from the POLE Remark report, calculated from data we have access to. In the multivariable Cox regression, the covariates considered were age at surgery, stage(I vs. II/III/IV), grade(1/2 vs. 3), histological subtype (endometrioid vs. non-endometrioid), lymphovascular invasion, positive nodes (0 vs. &gt;0), and initial adjuvant treatment(no treatment vs. treatment).</w:t>
+        <w:t xml:space="preserve">Our own VGH cohort was the last study considered in the meta-analysis for hazard ratios. The statistics were extracted from the</w:t>
+      </w:r>
+      <w:r>
+        <w:t xml:space="preserve"> </w:t>
+      </w:r>
+      <w:r>
+        <w:rPr>
+          <w:i/>
+        </w:rPr>
+        <w:t xml:space="preserve">POLE</w:t>
+      </w:r>
+      <w:r>
+        <w:t xml:space="preserve"> </w:t>
+      </w:r>
+      <w:r>
+        <w:t xml:space="preserve">Remark report, calculated from data we have access to. In the multivariable Cox regression, the covariates considered were age at surgery, stage(I vs. II/III/IV), grade(1/2 vs. 3), histological subtype (endometrioid vs. non-endometrioid), lymphovascular invasion, positive nodes (0 vs. &gt;0), and initial adjuvant treatment(no treatment vs. treatment).</w:t>
       </w:r>
     </w:p>
     <w:p>
       <w:pPr>
         <w:pStyle w:val="Heading2"/>
       </w:pPr>
-      <w:bookmarkStart w:id="23" w:name="recurrence-free-survival"/>
+      <w:bookmarkStart w:id="23" w:name="progression-or-recurrence-free-survival"/>
       <w:bookmarkEnd w:id="23"/>
       <w:r>
-        <w:t xml:space="preserve">Recurrence-Free Survival</w:t>
+        <w:t xml:space="preserve">Progression or Recurrence-Free Survival</w:t>
       </w:r>
     </w:p>
     <w:p>
@@ -258,17 +489,22 @@
     </w:p>
     <w:p>
       <w:r>
-        <w:t xml:space="preserve">The above figure is a forest plot. Each study has a reported hazard ratio and a 95% confidence interval, shown as a notch on a horizontal line, respectively. The weights (W) shows how much of a study is used in the calculation of the overall summary measure, and is illustrated by the size of the square. Note that the weights are slightly different between the fixed and random effects models. The overall summary measure is marked by the vertical dashed line. Finally, the overall summary measure confidence interval is bounded by the width of the diamond. Also note that the forest plot is on the log scale.</w:t>
-      </w:r>
-    </w:p>
-    <w:p>
-      <w:r>
-        <w:t xml:space="preserve">From the forest plot, we see that the overall hazard ratio is 0.295 (p &lt; 0.05) and is in the direction indicating a protective effect of POLE mutation.</w:t>
-      </w:r>
-    </w:p>
-    <w:p>
-      <w:r>
-        <w:t xml:space="preserve">The heterogeneity test in meta-analysis tests whether the summary measures from the studies are significantly different. If significant, we should use a random effects model to account for the variation between studies in addition to the variation within studies. Otherwise, a fixed effects model is sufficient. The Sidik-Jonkman estimator was used to estimate the between-study variance. In the above forest plot, the heterogeneity test is highly insignificant, which also explains why the weights are so similar.</w:t>
+        <w:t xml:space="preserve">Church defines progression or recurrence-free survival as "time from random assignment to relapse, with censoring at last contact or death in case of no recurrence".</w:t>
+      </w:r>
+    </w:p>
+    <w:p>
+      <w:r>
+        <w:t xml:space="preserve">The above figure is a forest plot that summarizes the results of the meta-analysis of progression-free survival. Each study has a reported hazard ratio and a 95% confidence interval, shown as a notch on a horizontal line, respectively. The weights (W) show how much a study contributes to the calculation of the overall summary measure, and is illustrated by the size of the square. Note that the weights are slightly different between the fixed and random effects models. The hazard ratio pooled over all studies is marked by a vertical dashed line, ending with a diamond whose width represents the pooled confidence interval. Also note that the confidence intervals are plotted on the normal scale but the axis labels are on the log scale.</w:t>
+      </w:r>
+    </w:p>
+    <w:p>
+      <w:r>
+        <w:t xml:space="preserve">From the forest plot, we see that the overall hazard ratio for progression-free survival is 0.295 (p &lt; 0.05) and is in the direction indicating a protective effect of POLE mutation.</w:t>
+      </w:r>
+    </w:p>
+    <w:p>
+      <w:r>
+        <w:t xml:space="preserve">The test for heterogeneity is a test to see whether the effect sizes from the different studies are similar to one another. A small p-value would indicate that the studies are not homogeneous and therefore, a random effects model that accounts for both the variability within studies and between studies should be used. Otherwise, a fixed effects model is adequate. The Sidik-Jonkman estimator was used to estimate the between-study variance. In the above forest plot, the heterogeneity test is highly insignificant, which also explains why the weights are so similar.</w:t>
       </w:r>
     </w:p>
     <w:p>
@@ -327,12 +563,12 @@
     </w:p>
     <w:p>
       <w:r>
-        <w:t xml:space="preserve">From the forest plot, we see that the overall hazard ratio is 0.335 (p &lt; 0.05), and again the direction is indicative of a protective effect of POLE mutation. Compared to the overall hazard ratio for recurrence-free survival, the disease-specific survival overall hazard ratio is slightly less protective.</w:t>
-      </w:r>
-    </w:p>
-    <w:p>
-      <w:r>
-        <w:t xml:space="preserve">Again, the heterogeneity test is not significant.</w:t>
+        <w:t xml:space="preserve">From the forest plot, we see that the pooled hazard ratio for disease-specific survival is 0.335 (p &lt; 0.05), and again the direction is indicative of a protective effect of POLE mutation. Compared to the overall hazard ratio for recurrence-free survival, the disease-specific survival overall hazard ratio is slightly less protective.</w:t>
+      </w:r>
+    </w:p>
+    <w:p>
+      <w:r>
+        <w:t xml:space="preserve">Again, the heterogeneity test is not significant, so a fixed effects model is adequate.</w:t>
       </w:r>
     </w:p>
     <w:p>
@@ -391,7 +627,7 @@
     </w:p>
     <w:p>
       <w:r>
-        <w:t xml:space="preserve">From the forest plot, we see that the overall hazard ratio for overall survival is 0.896 (p &gt; 0.05), showing a borderline protective effect. The heterogeneity test is not significant.</w:t>
+        <w:t xml:space="preserve">From the forest plot, we see that the pooled hazard ratio for overall survival is 0.896 (p &gt; 0.05), showing a borderline protective effect. The heterogeneity test is not significant once again.</w:t>
       </w:r>
     </w:p>
     <w:p>
@@ -468,6 +704,93 @@
         <w:t xml:space="preserve">Five-year survival is quite high for POLE mutations at 0.957. Note that in the TCGA and Meng, there were zero events in the POLE mutated group.</w:t>
       </w:r>
     </w:p>
+    <w:p>
+      <w:pPr>
+        <w:pStyle w:val="Heading1"/>
+      </w:pPr>
+      <w:bookmarkStart w:id="31" w:name="references"/>
+      <w:bookmarkEnd w:id="31"/>
+      <w:r>
+        <w:t xml:space="preserve">References</w:t>
+      </w:r>
+    </w:p>
+    <w:p>
+      <w:pPr>
+        <w:numPr>
+          <w:numId w:val="1002"/>
+          <w:ilvl w:val="0"/>
+        </w:numPr>
+      </w:pPr>
+      <w:r>
+        <w:t xml:space="preserve">Church, David N., et al. "Prognostic significance of POLE proofreading mutations in endometrial cancer." Journal of the National Cancer Institute 107.1 (2015): dju402.</w:t>
+      </w:r>
+    </w:p>
+    <w:p>
+      <w:pPr>
+        <w:numPr>
+          <w:numId w:val="1002"/>
+          <w:ilvl w:val="0"/>
+        </w:numPr>
+      </w:pPr>
+      <w:r>
+        <w:t xml:space="preserve">Billingsley, Caroline C., et al. "Polymerase ɛ (POLE) mutations in endometrial cancer: clinical outcomes and implications for Lynch syndrome testing." Cancer 121.3 (2015): 386-394.</w:t>
+      </w:r>
+    </w:p>
+    <w:p>
+      <w:pPr>
+        <w:numPr>
+          <w:numId w:val="1002"/>
+          <w:ilvl w:val="0"/>
+        </w:numPr>
+      </w:pPr>
+      <w:r>
+        <w:t xml:space="preserve">Meng, Bo, et al. "POLE exonuclease domain mutation predicts long progression-free survival in grade 3 endometrioid carcinoma of the endometrium." Gynecologic oncology 134.1 (2014): 15-19.</w:t>
+      </w:r>
+    </w:p>
+    <w:p>
+      <w:pPr>
+        <w:numPr>
+          <w:numId w:val="1002"/>
+          <w:ilvl w:val="0"/>
+        </w:numPr>
+      </w:pPr>
+      <w:r>
+        <w:t xml:space="preserve">Cancer Genome Atlas Research Network. "Integrated genomic characterization of endometrial carcinoma." Nature 497.7447 (2013): 67-73.</w:t>
+      </w:r>
+    </w:p>
+    <w:p>
+      <w:pPr>
+        <w:numPr>
+          <w:numId w:val="1002"/>
+          <w:ilvl w:val="0"/>
+        </w:numPr>
+      </w:pPr>
+      <w:r>
+        <w:t xml:space="preserve">Garcia-Dios, Diego A., et al. "High-throughput interrogation of PIK3CA, PTEN, KRAS, FBXW7 and TP53 mutations in primary endometrial carcinoma." Gynecologic oncology 128.2 (2013): 327-334.</w:t>
+      </w:r>
+    </w:p>
+    <w:p>
+      <w:pPr>
+        <w:numPr>
+          <w:numId w:val="1002"/>
+          <w:ilvl w:val="0"/>
+        </w:numPr>
+      </w:pPr>
+      <w:r>
+        <w:t xml:space="preserve">Wild, Peter J., et al. "p53 suppresses type II endometrial carcinomas in mice and governs endometrial tumour aggressiveness in humans." EMBO molecular medicine 4.8 (2012): 808-824.</w:t>
+      </w:r>
+    </w:p>
+    <w:p>
+      <w:pPr>
+        <w:numPr>
+          <w:numId w:val="1002"/>
+          <w:ilvl w:val="0"/>
+        </w:numPr>
+      </w:pPr>
+      <w:r>
+        <w:t xml:space="preserve">Stelloo, Ellen, et al. "Refining prognosis and identifying targetable pathways for high-risk endometrial cancer; a TransPORTEC initiative." Modern Pathology (2015).</w:t>
+      </w:r>
+    </w:p>
     <w:sectPr/>
   </w:body>
 </w:document>
@@ -561,7 +884,7 @@
     </w:lvl>
   </w:abstractNum>
   <w:abstractNum w:abstractNumId="990">
-    <w:nsid w:val="3fc4d8c5"/>
+    <w:nsid w:val="2504ab92"/>
     <w:multiLevelType w:val="multilevel"/>
     <w:lvl w:ilvl="0">
       <w:numFmt w:val="bullet"/>
@@ -642,7 +965,7 @@
     </w:lvl>
   </w:abstractNum>
   <w:abstractNum w:abstractNumId="991">
-    <w:nsid w:val="4ca1e742"/>
+    <w:nsid w:val="d2c11c73"/>
     <w:multiLevelType w:val="multilevel"/>
     <w:lvl w:ilvl="0">
       <w:numFmt w:val="bullet"/>
@@ -713,6 +1036,94 @@
     <w:lvl w:ilvl="6">
       <w:numFmt w:val="bullet"/>
       <w:lvlText w:val="•"/>
+      <w:lvlJc w:val="left"/>
+      <w:pPr>
+        <w:tabs>
+          <w:tab w:val="num" w:pos="4320"/>
+        </w:tabs>
+        <w:ind w:left="4800" w:hanging="480"/>
+      </w:pPr>
+    </w:lvl>
+  </w:abstractNum>
+  <w:abstractNum w:abstractNumId="99411">
+    <w:nsid w:val="d29e21ee"/>
+    <w:multiLevelType w:val="multilevel"/>
+    <w:lvl w:ilvl="0">
+      <w:start w:val="1"/>
+      <w:numFmt w:val="decimal"/>
+      <w:lvlText w:val="%1."/>
+      <w:lvlJc w:val="left"/>
+      <w:pPr>
+        <w:tabs>
+          <w:tab w:val="num" w:pos="0"/>
+        </w:tabs>
+        <w:ind w:left="480" w:hanging="480"/>
+      </w:pPr>
+    </w:lvl>
+    <w:lvl w:ilvl="1">
+      <w:start w:val="1"/>
+      <w:numFmt w:val="decimal"/>
+      <w:lvlText w:val="%2."/>
+      <w:lvlJc w:val="left"/>
+      <w:pPr>
+        <w:tabs>
+          <w:tab w:val="num" w:pos="720"/>
+        </w:tabs>
+        <w:ind w:left="1200" w:hanging="480"/>
+      </w:pPr>
+    </w:lvl>
+    <w:lvl w:ilvl="2">
+      <w:start w:val="1"/>
+      <w:numFmt w:val="decimal"/>
+      <w:lvlText w:val="%3."/>
+      <w:lvlJc w:val="left"/>
+      <w:pPr>
+        <w:tabs>
+          <w:tab w:val="num" w:pos="1440"/>
+        </w:tabs>
+        <w:ind w:left="1920" w:hanging="480"/>
+      </w:pPr>
+    </w:lvl>
+    <w:lvl w:ilvl="3">
+      <w:start w:val="1"/>
+      <w:numFmt w:val="decimal"/>
+      <w:lvlText w:val="%4."/>
+      <w:lvlJc w:val="left"/>
+      <w:pPr>
+        <w:tabs>
+          <w:tab w:val="num" w:pos="2160"/>
+        </w:tabs>
+        <w:ind w:left="2640" w:hanging="480"/>
+      </w:pPr>
+    </w:lvl>
+    <w:lvl w:ilvl="4">
+      <w:start w:val="1"/>
+      <w:numFmt w:val="decimal"/>
+      <w:lvlText w:val="%5."/>
+      <w:lvlJc w:val="left"/>
+      <w:pPr>
+        <w:tabs>
+          <w:tab w:val="num" w:pos="2880"/>
+        </w:tabs>
+        <w:ind w:left="3360" w:hanging="480"/>
+      </w:pPr>
+    </w:lvl>
+    <w:lvl w:ilvl="5">
+      <w:start w:val="1"/>
+      <w:numFmt w:val="decimal"/>
+      <w:lvlText w:val="%6."/>
+      <w:lvlJc w:val="left"/>
+      <w:pPr>
+        <w:tabs>
+          <w:tab w:val="num" w:pos="3600"/>
+        </w:tabs>
+        <w:ind w:left="4080" w:hanging="480"/>
+      </w:pPr>
+    </w:lvl>
+    <w:lvl w:ilvl="6">
+      <w:start w:val="1"/>
+      <w:numFmt w:val="decimal"/>
+      <w:lvlText w:val="%7."/>
       <w:lvlJc w:val="left"/>
       <w:pPr>
         <w:tabs>
@@ -730,6 +1141,30 @@
   </w:num>
   <w:num w:numId="1001">
     <w:abstractNumId w:val="991"/>
+  </w:num>
+  <w:num w:numId="1002">
+    <w:abstractNumId w:val="99411"/>
+    <w:lvlOverride w:ilvl="0">
+      <w:startOverride w:val="1"/>
+    </w:lvlOverride>
+    <w:lvlOverride w:ilvl="1">
+      <w:startOverride w:val="1"/>
+    </w:lvlOverride>
+    <w:lvlOverride w:ilvl="2">
+      <w:startOverride w:val="1"/>
+    </w:lvlOverride>
+    <w:lvlOverride w:ilvl="3">
+      <w:startOverride w:val="1"/>
+    </w:lvlOverride>
+    <w:lvlOverride w:ilvl="4">
+      <w:startOverride w:val="1"/>
+    </w:lvlOverride>
+    <w:lvlOverride w:ilvl="5">
+      <w:startOverride w:val="1"/>
+    </w:lvlOverride>
+    <w:lvlOverride w:ilvl="6">
+      <w:startOverride w:val="1"/>
+    </w:lvlOverride>
   </w:num>
 </w:numbering>
 </file>

</xml_diff>

<commit_message>
incorporated changes from first draft report sent to group
</commit_message>
<xml_diff>
--- a/POLE_tmp/Meta-Analysis/meta_analyses.docx
+++ b/POLE_tmp/Meta-Analysis/meta_analyses.docx
@@ -121,7 +121,7 @@
         <w:t xml:space="preserve"> </w:t>
       </w:r>
       <w:r>
-        <w:t xml:space="preserve">mutations had improved outcomes compared to those with</w:t>
+        <w:t xml:space="preserve">mutations have improved outcomes relative to those with</w:t>
       </w:r>
       <w:r>
         <w:t xml:space="preserve"> </w:t>
@@ -163,15 +163,24 @@
         <w:t xml:space="preserve">POLE</w:t>
       </w:r>
       <w:r>
-        <w:t xml:space="preserve"> </w:t>
-      </w:r>
-      <w:r>
-        <w:t xml:space="preserve">as a prognostic biomarker. Furthermore, the low power is exacerbated by the small number of events in the mutated group. To address this issue, we conduct a series of meta-analyses to measure the aggregate prognostic effect from the different studies and compute at an overall pooled measure. The purpose of the meta-analyses is to consider patterns across different studies and arrive at a measure that represents an overall direction and magnitude of the prognostic effect.</w:t>
-      </w:r>
-    </w:p>
-    <w:p>
-      <w:r>
-        <w:t xml:space="preserve">In this study the measures of interest are multivariable hazard ratios and 5-year survival rates.</w:t>
+        <w:t xml:space="preserve">. Furthermore, the low power is exacerbated by the small number of events in the mutated group. Meta-analyses are methodological approaches that allow us to consider patterns of results from different studies and arrive at a measure that represents an overall direction and magnitude of the effect. In this report, we conduct a series of meta-analyses to measure the aggregate prognostic effect of</w:t>
+      </w:r>
+      <w:r>
+        <w:t xml:space="preserve"> </w:t>
+      </w:r>
+      <w:r>
+        <w:rPr>
+          <w:i/>
+        </w:rPr>
+        <w:t xml:space="preserve">POLE</w:t>
+      </w:r>
+      <w:r>
+        <w:t xml:space="preserve">, pooled from the different studies that have addressed this issue.</w:t>
+      </w:r>
+    </w:p>
+    <w:p>
+      <w:r>
+        <w:t xml:space="preserve">The measures of effect under consideration are multivariable hazard ratios and 5-year survival rates.</w:t>
       </w:r>
     </w:p>
     <w:p>
@@ -239,7 +248,7 @@
         <w:t xml:space="preserve">7</w:t>
       </w:r>
       <w:r>
-        <w:t xml:space="preserve">. The inclusion criteria is that the studies must have</w:t>
+        <w:t xml:space="preserve">. These studies were selected by searching with the following keywords: "endometrial cancer prognosis survival POLE". Studies were included if they have</w:t>
       </w:r>
       <w:r>
         <w:t xml:space="preserve"> </w:t>
@@ -254,7 +263,7 @@
         <w:t xml:space="preserve"> </w:t>
       </w:r>
       <w:r>
-        <w:t xml:space="preserve">mutation as a predictor in a survival model. We searched PubMed for studies with the following keywords: "endometrial cancer prognosis survival POLE". Studies without either measure of interest are excluded.</w:t>
+        <w:t xml:space="preserve">mutation as a predictor in a survival model and if they report hazard ratios or 5-year survival rates.</w:t>
       </w:r>
     </w:p>
     <w:p>
@@ -264,7 +273,7 @@
     </w:p>
     <w:p>
       <w:r>
-        <w:t xml:space="preserve">In total we have considered a total of 8 different studies from 8 different cohorts. The cohorts all originated from North America and Europe, and are followed from as early as 1990 until 2015. Median follow-up times differ substantially, ranging from 2.38 to 13.3 years. Sample size was also very different. An excel spreadsheet outlining more details on the cohorts is attached.</w:t>
+        <w:t xml:space="preserve">In total we have considered 8 different studies from 8 different cohorts. The cohorts originated from North America and Europe, and are followed from as early as 1990 until 2015. Median follow-up times differ substantially, ranging from 2.4 to 13.3 years. Sample size was also very different. An excel spreadsheet outlining more details on the cohorts is attached.</w:t>
       </w:r>
     </w:p>
     <w:p>
@@ -279,7 +288,7 @@
     </w:p>
     <w:p>
       <w:r>
-        <w:t xml:space="preserve">All of the hazard ratios are extracted from available publications or computed from available data. Where possible, hazard ratios from multivariable models that include</w:t>
+        <w:t xml:space="preserve">All of the hazard ratios are extracted from publications or computed from available data. Where possible, hazard ratios from multivariable models that include</w:t>
       </w:r>
       <w:r>
         <w:t xml:space="preserve"> </w:t>
@@ -314,7 +323,12 @@
     </w:p>
     <w:p>
       <w:r>
-        <w:t xml:space="preserve">The meta-analyses are conducted for three survival outcomes: progression or recurrence-free survival, disease-specific survival, overall survival, as well as a five year overall survival rate. Each of the meta-analyses only contains those studies for which the measure of interest is available.</w:t>
+        <w:t xml:space="preserve">The meta-analyses are conducted for three survival outcomes: progression or recurrence-free survival, disease-specific survival, overall survival, as well as a five year overall survival rate. Church et al. define progression or recurrence-free survival as "time from random assignment to relapse, with censoring at last contact or death in case of no recurrence". For example, in the PORTEC 1 &amp; 2 cohort, the only recurrences were distant metastases without locoregional relapse.</w:t>
+      </w:r>
+    </w:p>
+    <w:p>
+      <w:r>
+        <w:t xml:space="preserve">Each of the meta-analyses only contains those studies for which the measure of interest is available.</w:t>
       </w:r>
     </w:p>
     <w:p>
@@ -325,7 +339,7 @@
         </w:numPr>
       </w:pPr>
       <w:r>
-        <w:t xml:space="preserve">In the PORTEC 1 &amp; 2 cohort (Church et al.), multivariable hazard ratios account for age, tumor type, grade, LVSI, depth of myometrial invasion, and treatment as covariates.</w:t>
+        <w:t xml:space="preserve">In the PORTEC 1 &amp; 2 cohorts (n=412 and 376 respectively) (Church et al.), multivariable hazard ratios account for age, tumor type, grade, LVSI, depth of myometrial invasion, and treatment as covariates.</w:t>
       </w:r>
     </w:p>
     <w:p>
@@ -336,7 +350,7 @@
         </w:numPr>
       </w:pPr>
       <w:r>
-        <w:t xml:space="preserve">Billingsley et al. report multivariable hazard ratios adjusted for age (&gt;= 60), stage (I/II vs. III/IV), grade (1 vs. 2), grade (1 vs. 3), LVSI, deep myometrial invasion (&gt;= 50%), any kind of adjuvant therapy, and BMI (&gt;= 30) as covariates. Since</w:t>
+        <w:t xml:space="preserve">Billingsley et al. (n=535) report multivariable hazard ratios adjusted for age (&gt;= 60), stage (I/II vs. III/IV), grade (1 vs. 2), grade (1 vs. 3), LVSI, deep myometrial invasion (&gt;= 50%), any kind of adjuvant therapy, and BMI (&gt;= 30) as covariates. Since</w:t>
       </w:r>
       <w:r>
         <w:t xml:space="preserve"> </w:t>
@@ -374,7 +388,7 @@
         </w:numPr>
       </w:pPr>
       <w:r>
-        <w:t xml:space="preserve">Hazard ratios from Meng et al. were calculated from clinical data provided to us. Covariates included in the Cox model to compute the hazard ratio are age at surgery, whether they had any treatment (chemotherapy or radiation therapy), and stage (I vs. II/III/IV). All patients have grade 3 tumours.</w:t>
+        <w:t xml:space="preserve">Hazard ratios from Meng et al. (n=99) were calculated from clinical data provided to us. Covariates included in the Cox model to compute the hazard ratio are age at surgery, whether they had any treatment (chemotherapy or radiation therapy), and stage (I vs. II/III/IV). All patients have grade 3 tumours.</w:t>
       </w:r>
     </w:p>
     <w:p>
@@ -385,7 +399,7 @@
         </w:numPr>
       </w:pPr>
       <w:r>
-        <w:t xml:space="preserve">For the TCGA data, we are able to compute an overall survival hazard ratio. The Cox model includes age, grade (1/2 vs. 3), stage (I vs. II/III/IV), and histological subtype (endometrioid vs. non-endometrioid) as covariates. Church et al. reports the recurrence-free survival hazard ratio from TCGA.</w:t>
+        <w:t xml:space="preserve">For the TCGA data (n=229), we are able to compute an overall survival hazard ratio. The Cox model includes age, grade (1/2 vs. 3), stage (I vs. II/III/IV), and histological subtype (endometrioid vs. non-endometrioid) as covariates. Church et al. reports the recurrence-free survival hazard ratio from TCGA.</w:t>
       </w:r>
     </w:p>
     <w:p>
@@ -396,7 +410,7 @@
         </w:numPr>
       </w:pPr>
       <w:r>
-        <w:t xml:space="preserve">The Leuven Endometrial Cancer Study and Zurich/Basel series used the same predictors in the Cox regression as the PORTEC cohort, except that stage was included, and LVSI, myometrial invasion, and treatment were excluded due to lack of data.</w:t>
+        <w:t xml:space="preserve">The Leuven Endometrial Cancer Study (n=170) and Zurich/Basel series (n=229) used the same predictors in the Cox regression as the PORTEC cohort, except that stage was included, and LVSI, myometrial invasion, and treatment were excluded due to lack of data.</w:t>
       </w:r>
     </w:p>
     <w:p>
@@ -407,7 +421,7 @@
         </w:numPr>
       </w:pPr>
       <w:r>
-        <w:t xml:space="preserve">The PORTEC 3 cohort (Stelloo et al.) did not report any hazard ratios, and was not used in the meta-analysis of hazard ratios.</w:t>
+        <w:t xml:space="preserve">The PORTEC 3 cohort (n=114) (Stelloo et al.) did not report any hazard ratios, and was not used in the meta-analysis of hazard ratios.</w:t>
       </w:r>
     </w:p>
     <w:p>
@@ -418,7 +432,7 @@
         </w:numPr>
       </w:pPr>
       <w:r>
-        <w:t xml:space="preserve">Our own VGH cohort is the last study considered in the meta-analysis for hazard ratios. The statistics are extracted from the</w:t>
+        <w:t xml:space="preserve">Our own VGH cohort (n=406) is the last study considered in the meta-analysis for hazard ratios. The statistics are extracted from the</w:t>
       </w:r>
       <w:r>
         <w:t xml:space="preserve"> </w:t>
@@ -492,12 +506,17 @@
     </w:p>
     <w:p>
       <w:r>
-        <w:t xml:space="preserve">Church et al. define progression or recurrence-free survival as "time from random assignment to relapse, with censoring at last contact or death in case of no recurrence". For example, in the PORTEC 1 &amp; 2 cohort, the only recurrences were distant metastases without locoregional relapse.</w:t>
-      </w:r>
-    </w:p>
-    <w:p>
-      <w:r>
-        <w:t xml:space="preserve">The above figure is a forest plot that summarizes the results of the meta-analysis of progression-free survival. Each study has a reported hazard ratio and a 95% confidence interval, shown as a notch on a horizontal line, respectively. The weights (W) show how much a study contributes to the calculation of the overall pooled hazard ratio, and is illustrated by the size of the square. Note that the weights are slightly different between the fixed and random effects models. The hazard ratio, pooled over all studies, is marked by a vertical dashed line, ending with a diamond at the bottom. The width of the diamond represents the pooled confidence interval.</w:t>
+        <w:t xml:space="preserve">The above figure is a forest plot that summarizes the results of the meta-analysis of progression-free survival. Each study has a reported hazard ratio and a 95% confidence interval, shown as a notch on a horizontal line, respectively. The weights (W) show how much a study contributes to the calculation of the overall pooled hazard ratio, and is illustrated by the size of the square. The weights are computed using the inverse variance method. The standard deviations are computed from the confidence intervals. The weights are directly related to sample size. Two models are used to compute the overall pooled effect: the fixed and random effects models.</w:t>
+      </w:r>
+    </w:p>
+    <w:p>
+      <w:r>
+        <w:t xml:space="preserve">The test for heterogeneity is a test used to verify whether effect sizes from the different studies are similar to one another. A small p-value indicates that the studies are not homogeneous and a random effects model that accounts for both the variability within and between studies should be used. Otherwise, a fixed effects model is adequate. The Sidik-Jonkman estimator is used to estimate the between-study variance.</w:t>
+      </w:r>
+    </w:p>
+    <w:p>
+      <w:r>
+        <w:t xml:space="preserve">A vertical dashed line, ending with a diamond at the bottom, marks the hazard ratio, pooled over all studies. The width of the diamond represents the pooled confidence interval.</w:t>
       </w:r>
     </w:p>
     <w:p>
@@ -517,12 +536,7 @@
         <w:t xml:space="preserve"> </w:t>
       </w:r>
       <w:r>
-        <w:t xml:space="preserve">mutation (smaller than one).</w:t>
-      </w:r>
-    </w:p>
-    <w:p>
-      <w:r>
-        <w:t xml:space="preserve">The test for heterogeneity is a test used to verify whether effect sizes from the different studies are similar to one another. A small p-value indicates that the studies are not homogeneous and a random effects model that accounts for both the variability within and between studies should be used. Otherwise, a fixed effects model is adequate. The Sidik-Jonkman estimator is used to estimate the between-study variance. In the above forest plot, the heterogeneity test is not significant.</w:t>
+        <w:t xml:space="preserve">mutation by over three fold relative to patients that are POLE wild type. In the above forest plot, the heterogeneity test is not significant. The weights for the fixed effect model and the random effects model are equivalent and either one can be used.</w:t>
       </w:r>
     </w:p>
     <w:p>
@@ -581,7 +595,7 @@
     </w:p>
     <w:p>
       <w:r>
-        <w:t xml:space="preserve">From the above forest plot, we see that the pooled hazard ratio for disease-specific survival is 0.335 (p &lt; 0.05), and again the direction is indicative of a protective effect of</w:t>
+        <w:t xml:space="preserve">From the above forest plot, we see that the pooled hazard ratio for disease-specific survival is 0.335 (p &lt; 0.05). The direction is indicative of a three fold protective effect of</w:t>
       </w:r>
       <w:r>
         <w:t xml:space="preserve"> </w:t>
@@ -601,7 +615,7 @@
     </w:p>
     <w:p>
       <w:r>
-        <w:t xml:space="preserve">Again, the heterogeneity test is not significant, so a fixed effects model is adequate.</w:t>
+        <w:t xml:space="preserve">Again, the heterogeneity test is not significant, so a fixed effect model is adequate.</w:t>
       </w:r>
     </w:p>
     <w:p>
@@ -660,7 +674,7 @@
     </w:p>
     <w:p>
       <w:r>
-        <w:t xml:space="preserve">From the above forest plot, we see that the pooled hazard ratio for overall survival is 0.896 (p &gt; 0.05), showing a moderate protective effect for overall survival. The heterogeneity test is not significant, indicating a fixed effect model is adequate.</w:t>
+        <w:t xml:space="preserve">From the above forest plot, we see that the pooled hazard ratio for overall survival is 0.896 (p &gt; 0.05), showing a very moderate protective effect for overall survival. The heterogeneity test is not significant, indicating a fixed effect model is adequate.</w:t>
       </w:r>
     </w:p>
     <w:p>
@@ -675,7 +689,7 @@
     </w:p>
     <w:p>
       <w:r>
-        <w:t xml:space="preserve">Stelloo et. al did not report hazard ratios in their paper, but did report 5-year survival rates. We decided to perform a meta-analysis on 5-year survival rates based on this measure. The problem is that the other papers did not report these rates, but they did have Kaplan-Meier curves including up to five years. To extract the survival rates, we printed out the curves, and estimated the rates by finding where the curve intersects with the five year follow-up time point.</w:t>
+        <w:t xml:space="preserve">Stelloo et al. did not report hazard ratios in their paper, but did report 5-year survival rates. We therefore perform a meta-analysis on 5-year survival rates. While the other papers did not report these rates, we obtained them by looking at Kaplan-Meier curves including up to five years. To extract the survival rates, we printed out the curves, and estimated the rates by finding where the curve intersects with the five year follow-up time point.</w:t>
       </w:r>
     </w:p>
     <w:p>
@@ -962,7 +976,7 @@
     </w:lvl>
   </w:abstractNum>
   <w:abstractNum w:abstractNumId="990">
-    <w:nsid w:val="49fc14a9"/>
+    <w:nsid w:val="7e7ce33f"/>
     <w:multiLevelType w:val="multilevel"/>
     <w:lvl w:ilvl="0">
       <w:numFmt w:val="bullet"/>
@@ -1043,7 +1057,7 @@
     </w:lvl>
   </w:abstractNum>
   <w:abstractNum w:abstractNumId="991">
-    <w:nsid w:val="d1562533"/>
+    <w:nsid w:val="81bfebe2"/>
     <w:multiLevelType w:val="multilevel"/>
     <w:lvl w:ilvl="0">
       <w:numFmt w:val="bullet"/>
@@ -1124,7 +1138,7 @@
     </w:lvl>
   </w:abstractNum>
   <w:abstractNum w:abstractNumId="99411">
-    <w:nsid w:val="7efbcbd1"/>
+    <w:nsid w:val="eb018d03"/>
     <w:multiLevelType w:val="multilevel"/>
     <w:lvl w:ilvl="0">
       <w:start w:val="1"/>

</xml_diff>

<commit_message>
forest plot PDF outputs
</commit_message>
<xml_diff>
--- a/POLE_tmp/Meta-Analysis/meta_analyses.docx
+++ b/POLE_tmp/Meta-Analysis/meta_analyses.docx
@@ -59,7 +59,7 @@
         <w:t xml:space="preserve"> </w:t>
       </w:r>
       <w:r>
-        <w:t xml:space="preserve">29,</w:t>
+        <w:t xml:space="preserve">30,</w:t>
       </w:r>
       <w:r>
         <w:t xml:space="preserve"> </w:t>
@@ -976,7 +976,7 @@
     </w:lvl>
   </w:abstractNum>
   <w:abstractNum w:abstractNumId="990">
-    <w:nsid w:val="7e7ce33f"/>
+    <w:nsid w:val="962a415b"/>
     <w:multiLevelType w:val="multilevel"/>
     <w:lvl w:ilvl="0">
       <w:numFmt w:val="bullet"/>
@@ -1057,7 +1057,7 @@
     </w:lvl>
   </w:abstractNum>
   <w:abstractNum w:abstractNumId="991">
-    <w:nsid w:val="81bfebe2"/>
+    <w:nsid w:val="25261510"/>
     <w:multiLevelType w:val="multilevel"/>
     <w:lvl w:ilvl="0">
       <w:numFmt w:val="bullet"/>
@@ -1138,7 +1138,7 @@
     </w:lvl>
   </w:abstractNum>
   <w:abstractNum w:abstractNumId="99411">
-    <w:nsid w:val="eb018d03"/>
+    <w:nsid w:val="f66ba8cd"/>
     <w:multiLevelType w:val="multilevel"/>
     <w:lvl w:ilvl="0">
       <w:start w:val="1"/>

</xml_diff>

<commit_message>
added titles to forest plots
</commit_message>
<xml_diff>
--- a/POLE_tmp/Meta-Analysis/meta_analyses.docx
+++ b/POLE_tmp/Meta-Analysis/meta_analyses.docx
@@ -53,13 +53,13 @@
         <w:pStyle w:val="Date"/>
       </w:pPr>
       <w:r>
-        <w:t xml:space="preserve">June</w:t>
-      </w:r>
-      <w:r>
-        <w:t xml:space="preserve"> </w:t>
-      </w:r>
-      <w:r>
-        <w:t xml:space="preserve">30,</w:t>
+        <w:t xml:space="preserve">July</w:t>
+      </w:r>
+      <w:r>
+        <w:t xml:space="preserve"> </w:t>
+      </w:r>
+      <w:r>
+        <w:t xml:space="preserve">2,</w:t>
       </w:r>
       <w:r>
         <w:t xml:space="preserve"> </w:t>
@@ -976,7 +976,7 @@
     </w:lvl>
   </w:abstractNum>
   <w:abstractNum w:abstractNumId="990">
-    <w:nsid w:val="962a415b"/>
+    <w:nsid w:val="3750a450"/>
     <w:multiLevelType w:val="multilevel"/>
     <w:lvl w:ilvl="0">
       <w:numFmt w:val="bullet"/>
@@ -1057,7 +1057,7 @@
     </w:lvl>
   </w:abstractNum>
   <w:abstractNum w:abstractNumId="991">
-    <w:nsid w:val="25261510"/>
+    <w:nsid w:val="fd660a50"/>
     <w:multiLevelType w:val="multilevel"/>
     <w:lvl w:ilvl="0">
       <w:numFmt w:val="bullet"/>
@@ -1138,7 +1138,7 @@
     </w:lvl>
   </w:abstractNum>
   <w:abstractNum w:abstractNumId="99411">
-    <w:nsid w:val="f66ba8cd"/>
+    <w:nsid w:val="c38cbfe3"/>
     <w:multiLevelType w:val="multilevel"/>
     <w:lvl w:ilvl="0">
       <w:start w:val="1"/>

</xml_diff>